<commit_message>
Fixed formatting of project report document
</commit_message>
<xml_diff>
--- a/doc/FinalBankProjectReport.docx
+++ b/doc/FinalBankProjectReport.docx
@@ -9,15 +9,7 @@
     </w:p>
     <w:p>
       <w:r>
-        <w:t xml:space="preserve">You are required to submit a comprehensive report detailing your project implementation, methodology, </w:t>
-      </w:r>
-      <w:proofErr w:type="gramStart"/>
-      <w:r>
-        <w:t>inputs</w:t>
-      </w:r>
-      <w:proofErr w:type="gramEnd"/>
-      <w:r>
-        <w:t>/outputs, and any insights gained throughout the development process. The report should be structured and formatted in a professional manner. You can follow the guidelines provided below:</w:t>
+        <w:t>You are required to submit a comprehensive report detailing your project implementation, methodology, inputs/outputs, and any insights gained throughout the development process. The report should be structured and formatted in a professional manner. You can follow the guidelines provided below:</w:t>
       </w:r>
     </w:p>
     <w:p>
@@ -27,54 +19,84 @@
     </w:p>
     <w:p>
       <w:r>
-        <w:t xml:space="preserve">2. Methodology o Describe the approach you took to design and implement your project. o Explain the data structures, and programming techniques used. </w:t>
+        <w:t>2. Methodology</w:t>
+      </w:r>
+    </w:p>
+    <w:p>
+      <w:pPr>
+        <w:pStyle w:val="ListParagraph"/>
+        <w:numPr>
+          <w:ilvl w:val="0"/>
+          <w:numId w:val="1"/>
+        </w:numPr>
+      </w:pPr>
+      <w:r>
+        <w:t>Describe the approach you took to design and implement your project.</w:t>
+      </w:r>
+    </w:p>
+    <w:p>
+      <w:pPr>
+        <w:pStyle w:val="ListParagraph"/>
+        <w:numPr>
+          <w:ilvl w:val="0"/>
+          <w:numId w:val="1"/>
+        </w:numPr>
+      </w:pPr>
+      <w:r>
+        <w:t xml:space="preserve">Explain the data structures, and programming techniques used. </w:t>
       </w:r>
     </w:p>
     <w:p>
       <w:r>
-        <w:t xml:space="preserve">3. Implementation Details: </w:t>
-      </w:r>
-      <w:proofErr w:type="gramStart"/>
-      <w:r>
-        <w:t>o Provide</w:t>
-      </w:r>
-      <w:proofErr w:type="gramEnd"/>
-      <w:r>
-        <w:t xml:space="preserve"> a detailed explanation of how you implemented the project. </w:t>
+        <w:t>3. Implementation Details:</w:t>
       </w:r>
     </w:p>
     <w:p>
       <w:pPr>
-        <w:ind w:firstLine="720"/>
-      </w:pPr>
-      <w:proofErr w:type="gramStart"/>
+        <w:pStyle w:val="ListParagraph"/>
+        <w:numPr>
+          <w:ilvl w:val="0"/>
+          <w:numId w:val="2"/>
+        </w:numPr>
+      </w:pPr>
       <w:r>
-        <w:t>o You</w:t>
-      </w:r>
-      <w:proofErr w:type="gramEnd"/>
-      <w:r>
-        <w:t xml:space="preserve"> can use UML, detailed class design, attributes, and class behaviors here to describe your project. </w:t>
+        <w:t xml:space="preserve">Provide a detailed explanation of how you implemented the project. </w:t>
       </w:r>
     </w:p>
     <w:p>
       <w:pPr>
-        <w:ind w:firstLine="720"/>
+        <w:pStyle w:val="ListParagraph"/>
+        <w:numPr>
+          <w:ilvl w:val="0"/>
+          <w:numId w:val="2"/>
+        </w:numPr>
       </w:pPr>
       <w:r>
-        <w:t xml:space="preserve">o Discuss any challenges encountered and how you addressed them. </w:t>
+        <w:t xml:space="preserve">You can use UML, detailed class design, attributes, and class behaviors here to describe your project. </w:t>
       </w:r>
     </w:p>
     <w:p>
       <w:pPr>
-        <w:ind w:firstLine="720"/>
-      </w:pPr>
-      <w:proofErr w:type="gramStart"/>
+        <w:pStyle w:val="ListParagraph"/>
+        <w:numPr>
+          <w:ilvl w:val="0"/>
+          <w:numId w:val="2"/>
+        </w:numPr>
+      </w:pPr>
       <w:r>
-        <w:t>o Include</w:t>
+        <w:t xml:space="preserve">Discuss any challenges encountered and how you addressed them. </w:t>
       </w:r>
-      <w:proofErr w:type="gramEnd"/>
+    </w:p>
+    <w:p>
+      <w:pPr>
+        <w:pStyle w:val="ListParagraph"/>
+        <w:numPr>
+          <w:ilvl w:val="0"/>
+          <w:numId w:val="2"/>
+        </w:numPr>
+      </w:pPr>
       <w:r>
-        <w:t xml:space="preserve"> code snippets or pseudocode to illustrate key components of your implementation.</w:t>
+        <w:t>Include code snippets or pseudocode to illustrate key components of your implementation.</w:t>
       </w:r>
     </w:p>
     <w:p>
@@ -84,23 +106,31 @@
     </w:p>
     <w:p>
       <w:pPr>
-        <w:ind w:firstLine="720"/>
-      </w:pPr>
-      <w:proofErr w:type="gramStart"/>
+        <w:pStyle w:val="ListParagraph"/>
+        <w:numPr>
+          <w:ilvl w:val="0"/>
+          <w:numId w:val="3"/>
+        </w:numPr>
+      </w:pPr>
       <w:r>
-        <w:t>o Provides</w:t>
-      </w:r>
-      <w:proofErr w:type="gramEnd"/>
-      <w:r>
-        <w:t xml:space="preserve"> inputs and outputs of your project which help to test all features of your project. 5. Conclusion: </w:t>
+        <w:t xml:space="preserve">Provides inputs and outputs of your project which help to test all features of your project. </w:t>
       </w:r>
     </w:p>
     <w:p>
-      <w:pPr>
-        <w:ind w:left="720" w:firstLine="720"/>
-      </w:pPr>
       <w:r>
-        <w:t xml:space="preserve">o Summarize the project, key findings, and insights gained from your project. </w:t>
+        <w:t xml:space="preserve">5. Conclusion: </w:t>
+      </w:r>
+    </w:p>
+    <w:p>
+      <w:pPr>
+        <w:pStyle w:val="ListParagraph"/>
+        <w:numPr>
+          <w:ilvl w:val="0"/>
+          <w:numId w:val="3"/>
+        </w:numPr>
+      </w:pPr>
+      <w:r>
+        <w:t xml:space="preserve">Summarize the project, key findings, and insights gained from your project. </w:t>
       </w:r>
     </w:p>
     <w:p>
@@ -110,7 +140,19 @@
     </w:p>
     <w:p>
       <w:r>
-        <w:t>7. Appendices (Code): o Add the entire code of your project.</w:t>
+        <w:t>7. Appendices (Code):</w:t>
+      </w:r>
+    </w:p>
+    <w:p>
+      <w:pPr>
+        <w:pStyle w:val="ListParagraph"/>
+        <w:numPr>
+          <w:ilvl w:val="0"/>
+          <w:numId w:val="3"/>
+        </w:numPr>
+      </w:pPr>
+      <w:r>
+        <w:t>Add the entire code of your project.</w:t>
       </w:r>
     </w:p>
     <w:sectPr>
@@ -121,6 +163,359 @@
     </w:sectPr>
   </w:body>
 </w:document>
+</file>
+
+<file path=word/numbering.xml><?xml version="1.0" encoding="utf-8"?>
+<w:numbering xmlns:wpc="http://schemas.microsoft.com/office/word/2010/wordprocessingCanvas" xmlns:cx="http://schemas.microsoft.com/office/drawing/2014/chartex" xmlns:cx1="http://schemas.microsoft.com/office/drawing/2015/9/8/chartex" xmlns:cx2="http://schemas.microsoft.com/office/drawing/2015/10/21/chartex" xmlns:cx3="http://schemas.microsoft.com/office/drawing/2016/5/9/chartex" xmlns:cx4="http://schemas.microsoft.com/office/drawing/2016/5/10/chartex" xmlns:cx5="http://schemas.microsoft.com/office/drawing/2016/5/11/chartex" xmlns:cx6="http://schemas.microsoft.com/office/drawing/2016/5/12/chartex" xmlns:cx7="http://schemas.microsoft.com/office/drawing/2016/5/13/chartex" xmlns:cx8="http://schemas.microsoft.com/office/drawing/2016/5/14/chartex" xmlns:mc="http://schemas.openxmlformats.org/markup-compatibility/2006" xmlns:aink="http://schemas.microsoft.com/office/drawing/2016/ink" xmlns:am3d="http://schemas.microsoft.com/office/drawing/2017/model3d" xmlns:o="urn:schemas-microsoft-com:office:office" xmlns:oel="http://schemas.microsoft.com/office/2019/extlst" xmlns:r="http://schemas.openxmlformats.org/officeDocument/2006/relationships" xmlns:m="http://schemas.openxmlformats.org/officeDocument/2006/math" xmlns:v="urn:schemas-microsoft-com:vml" xmlns:wp14="http://schemas.microsoft.com/office/word/2010/wordprocessingDrawing" xmlns:wp="http://schemas.openxmlformats.org/drawingml/2006/wordprocessingDrawing" xmlns:w10="urn:schemas-microsoft-com:office:word" xmlns:w="http://schemas.openxmlformats.org/wordprocessingml/2006/main" xmlns:w14="http://schemas.microsoft.com/office/word/2010/wordml" xmlns:w15="http://schemas.microsoft.com/office/word/2012/wordml" xmlns:w16cex="http://schemas.microsoft.com/office/word/2018/wordml/cex" xmlns:w16cid="http://schemas.microsoft.com/office/word/2016/wordml/cid" xmlns:w16="http://schemas.microsoft.com/office/word/2018/wordml" xmlns:w16du="http://schemas.microsoft.com/office/word/2023/wordml/word16du" xmlns:w16sdtdh="http://schemas.microsoft.com/office/word/2020/wordml/sdtdatahash" xmlns:w16se="http://schemas.microsoft.com/office/word/2015/wordml/symex" xmlns:wpg="http://schemas.microsoft.com/office/word/2010/wordprocessingGroup" xmlns:wpi="http://schemas.microsoft.com/office/word/2010/wordprocessingInk" xmlns:wne="http://schemas.microsoft.com/office/word/2006/wordml" xmlns:wps="http://schemas.microsoft.com/office/word/2010/wordprocessingShape" mc:Ignorable="w14 w15 w16se w16cid w16 w16cex w16sdtdh w16du wp14">
+  <w:abstractNum w:abstractNumId="0" w15:restartNumberingAfterBreak="0">
+    <w:nsid w:val="167251D7"/>
+    <w:multiLevelType w:val="hybridMultilevel"/>
+    <w:tmpl w:val="C4E2B7F2"/>
+    <w:lvl w:ilvl="0" w:tplc="04090001">
+      <w:start w:val="1"/>
+      <w:numFmt w:val="bullet"/>
+      <w:lvlText w:val=""/>
+      <w:lvlJc w:val="left"/>
+      <w:pPr>
+        <w:ind w:left="720" w:hanging="360"/>
+      </w:pPr>
+      <w:rPr>
+        <w:rFonts w:ascii="Symbol" w:hAnsi="Symbol" w:hint="default"/>
+      </w:rPr>
+    </w:lvl>
+    <w:lvl w:ilvl="1" w:tplc="04090003" w:tentative="1">
+      <w:start w:val="1"/>
+      <w:numFmt w:val="bullet"/>
+      <w:lvlText w:val="o"/>
+      <w:lvlJc w:val="left"/>
+      <w:pPr>
+        <w:ind w:left="1440" w:hanging="360"/>
+      </w:pPr>
+      <w:rPr>
+        <w:rFonts w:ascii="Courier New" w:hAnsi="Courier New" w:cs="Courier New" w:hint="default"/>
+      </w:rPr>
+    </w:lvl>
+    <w:lvl w:ilvl="2" w:tplc="04090005" w:tentative="1">
+      <w:start w:val="1"/>
+      <w:numFmt w:val="bullet"/>
+      <w:lvlText w:val=""/>
+      <w:lvlJc w:val="left"/>
+      <w:pPr>
+        <w:ind w:left="2160" w:hanging="360"/>
+      </w:pPr>
+      <w:rPr>
+        <w:rFonts w:ascii="Wingdings" w:hAnsi="Wingdings" w:hint="default"/>
+      </w:rPr>
+    </w:lvl>
+    <w:lvl w:ilvl="3" w:tplc="04090001" w:tentative="1">
+      <w:start w:val="1"/>
+      <w:numFmt w:val="bullet"/>
+      <w:lvlText w:val=""/>
+      <w:lvlJc w:val="left"/>
+      <w:pPr>
+        <w:ind w:left="2880" w:hanging="360"/>
+      </w:pPr>
+      <w:rPr>
+        <w:rFonts w:ascii="Symbol" w:hAnsi="Symbol" w:hint="default"/>
+      </w:rPr>
+    </w:lvl>
+    <w:lvl w:ilvl="4" w:tplc="04090003" w:tentative="1">
+      <w:start w:val="1"/>
+      <w:numFmt w:val="bullet"/>
+      <w:lvlText w:val="o"/>
+      <w:lvlJc w:val="left"/>
+      <w:pPr>
+        <w:ind w:left="3600" w:hanging="360"/>
+      </w:pPr>
+      <w:rPr>
+        <w:rFonts w:ascii="Courier New" w:hAnsi="Courier New" w:cs="Courier New" w:hint="default"/>
+      </w:rPr>
+    </w:lvl>
+    <w:lvl w:ilvl="5" w:tplc="04090005" w:tentative="1">
+      <w:start w:val="1"/>
+      <w:numFmt w:val="bullet"/>
+      <w:lvlText w:val=""/>
+      <w:lvlJc w:val="left"/>
+      <w:pPr>
+        <w:ind w:left="4320" w:hanging="360"/>
+      </w:pPr>
+      <w:rPr>
+        <w:rFonts w:ascii="Wingdings" w:hAnsi="Wingdings" w:hint="default"/>
+      </w:rPr>
+    </w:lvl>
+    <w:lvl w:ilvl="6" w:tplc="04090001" w:tentative="1">
+      <w:start w:val="1"/>
+      <w:numFmt w:val="bullet"/>
+      <w:lvlText w:val=""/>
+      <w:lvlJc w:val="left"/>
+      <w:pPr>
+        <w:ind w:left="5040" w:hanging="360"/>
+      </w:pPr>
+      <w:rPr>
+        <w:rFonts w:ascii="Symbol" w:hAnsi="Symbol" w:hint="default"/>
+      </w:rPr>
+    </w:lvl>
+    <w:lvl w:ilvl="7" w:tplc="04090003" w:tentative="1">
+      <w:start w:val="1"/>
+      <w:numFmt w:val="bullet"/>
+      <w:lvlText w:val="o"/>
+      <w:lvlJc w:val="left"/>
+      <w:pPr>
+        <w:ind w:left="5760" w:hanging="360"/>
+      </w:pPr>
+      <w:rPr>
+        <w:rFonts w:ascii="Courier New" w:hAnsi="Courier New" w:cs="Courier New" w:hint="default"/>
+      </w:rPr>
+    </w:lvl>
+    <w:lvl w:ilvl="8" w:tplc="04090005" w:tentative="1">
+      <w:start w:val="1"/>
+      <w:numFmt w:val="bullet"/>
+      <w:lvlText w:val=""/>
+      <w:lvlJc w:val="left"/>
+      <w:pPr>
+        <w:ind w:left="6480" w:hanging="360"/>
+      </w:pPr>
+      <w:rPr>
+        <w:rFonts w:ascii="Wingdings" w:hAnsi="Wingdings" w:hint="default"/>
+      </w:rPr>
+    </w:lvl>
+  </w:abstractNum>
+  <w:abstractNum w:abstractNumId="1" w15:restartNumberingAfterBreak="0">
+    <w:nsid w:val="50C847AB"/>
+    <w:multiLevelType w:val="hybridMultilevel"/>
+    <w:tmpl w:val="EBD4C7EC"/>
+    <w:lvl w:ilvl="0" w:tplc="04090001">
+      <w:start w:val="1"/>
+      <w:numFmt w:val="bullet"/>
+      <w:lvlText w:val=""/>
+      <w:lvlJc w:val="left"/>
+      <w:pPr>
+        <w:ind w:left="720" w:hanging="360"/>
+      </w:pPr>
+      <w:rPr>
+        <w:rFonts w:ascii="Symbol" w:hAnsi="Symbol" w:hint="default"/>
+      </w:rPr>
+    </w:lvl>
+    <w:lvl w:ilvl="1" w:tplc="04090003" w:tentative="1">
+      <w:start w:val="1"/>
+      <w:numFmt w:val="bullet"/>
+      <w:lvlText w:val="o"/>
+      <w:lvlJc w:val="left"/>
+      <w:pPr>
+        <w:ind w:left="1440" w:hanging="360"/>
+      </w:pPr>
+      <w:rPr>
+        <w:rFonts w:ascii="Courier New" w:hAnsi="Courier New" w:cs="Courier New" w:hint="default"/>
+      </w:rPr>
+    </w:lvl>
+    <w:lvl w:ilvl="2" w:tplc="04090005" w:tentative="1">
+      <w:start w:val="1"/>
+      <w:numFmt w:val="bullet"/>
+      <w:lvlText w:val=""/>
+      <w:lvlJc w:val="left"/>
+      <w:pPr>
+        <w:ind w:left="2160" w:hanging="360"/>
+      </w:pPr>
+      <w:rPr>
+        <w:rFonts w:ascii="Wingdings" w:hAnsi="Wingdings" w:hint="default"/>
+      </w:rPr>
+    </w:lvl>
+    <w:lvl w:ilvl="3" w:tplc="04090001" w:tentative="1">
+      <w:start w:val="1"/>
+      <w:numFmt w:val="bullet"/>
+      <w:lvlText w:val=""/>
+      <w:lvlJc w:val="left"/>
+      <w:pPr>
+        <w:ind w:left="2880" w:hanging="360"/>
+      </w:pPr>
+      <w:rPr>
+        <w:rFonts w:ascii="Symbol" w:hAnsi="Symbol" w:hint="default"/>
+      </w:rPr>
+    </w:lvl>
+    <w:lvl w:ilvl="4" w:tplc="04090003" w:tentative="1">
+      <w:start w:val="1"/>
+      <w:numFmt w:val="bullet"/>
+      <w:lvlText w:val="o"/>
+      <w:lvlJc w:val="left"/>
+      <w:pPr>
+        <w:ind w:left="3600" w:hanging="360"/>
+      </w:pPr>
+      <w:rPr>
+        <w:rFonts w:ascii="Courier New" w:hAnsi="Courier New" w:cs="Courier New" w:hint="default"/>
+      </w:rPr>
+    </w:lvl>
+    <w:lvl w:ilvl="5" w:tplc="04090005" w:tentative="1">
+      <w:start w:val="1"/>
+      <w:numFmt w:val="bullet"/>
+      <w:lvlText w:val=""/>
+      <w:lvlJc w:val="left"/>
+      <w:pPr>
+        <w:ind w:left="4320" w:hanging="360"/>
+      </w:pPr>
+      <w:rPr>
+        <w:rFonts w:ascii="Wingdings" w:hAnsi="Wingdings" w:hint="default"/>
+      </w:rPr>
+    </w:lvl>
+    <w:lvl w:ilvl="6" w:tplc="04090001" w:tentative="1">
+      <w:start w:val="1"/>
+      <w:numFmt w:val="bullet"/>
+      <w:lvlText w:val=""/>
+      <w:lvlJc w:val="left"/>
+      <w:pPr>
+        <w:ind w:left="5040" w:hanging="360"/>
+      </w:pPr>
+      <w:rPr>
+        <w:rFonts w:ascii="Symbol" w:hAnsi="Symbol" w:hint="default"/>
+      </w:rPr>
+    </w:lvl>
+    <w:lvl w:ilvl="7" w:tplc="04090003" w:tentative="1">
+      <w:start w:val="1"/>
+      <w:numFmt w:val="bullet"/>
+      <w:lvlText w:val="o"/>
+      <w:lvlJc w:val="left"/>
+      <w:pPr>
+        <w:ind w:left="5760" w:hanging="360"/>
+      </w:pPr>
+      <w:rPr>
+        <w:rFonts w:ascii="Courier New" w:hAnsi="Courier New" w:cs="Courier New" w:hint="default"/>
+      </w:rPr>
+    </w:lvl>
+    <w:lvl w:ilvl="8" w:tplc="04090005" w:tentative="1">
+      <w:start w:val="1"/>
+      <w:numFmt w:val="bullet"/>
+      <w:lvlText w:val=""/>
+      <w:lvlJc w:val="left"/>
+      <w:pPr>
+        <w:ind w:left="6480" w:hanging="360"/>
+      </w:pPr>
+      <w:rPr>
+        <w:rFonts w:ascii="Wingdings" w:hAnsi="Wingdings" w:hint="default"/>
+      </w:rPr>
+    </w:lvl>
+  </w:abstractNum>
+  <w:abstractNum w:abstractNumId="2" w15:restartNumberingAfterBreak="0">
+    <w:nsid w:val="635170AA"/>
+    <w:multiLevelType w:val="hybridMultilevel"/>
+    <w:tmpl w:val="13C6ED62"/>
+    <w:lvl w:ilvl="0" w:tplc="04090001">
+      <w:start w:val="1"/>
+      <w:numFmt w:val="bullet"/>
+      <w:lvlText w:val=""/>
+      <w:lvlJc w:val="left"/>
+      <w:pPr>
+        <w:ind w:left="720" w:hanging="360"/>
+      </w:pPr>
+      <w:rPr>
+        <w:rFonts w:ascii="Symbol" w:hAnsi="Symbol" w:hint="default"/>
+      </w:rPr>
+    </w:lvl>
+    <w:lvl w:ilvl="1" w:tplc="04090003" w:tentative="1">
+      <w:start w:val="1"/>
+      <w:numFmt w:val="bullet"/>
+      <w:lvlText w:val="o"/>
+      <w:lvlJc w:val="left"/>
+      <w:pPr>
+        <w:ind w:left="1440" w:hanging="360"/>
+      </w:pPr>
+      <w:rPr>
+        <w:rFonts w:ascii="Courier New" w:hAnsi="Courier New" w:cs="Courier New" w:hint="default"/>
+      </w:rPr>
+    </w:lvl>
+    <w:lvl w:ilvl="2" w:tplc="04090005" w:tentative="1">
+      <w:start w:val="1"/>
+      <w:numFmt w:val="bullet"/>
+      <w:lvlText w:val=""/>
+      <w:lvlJc w:val="left"/>
+      <w:pPr>
+        <w:ind w:left="2160" w:hanging="360"/>
+      </w:pPr>
+      <w:rPr>
+        <w:rFonts w:ascii="Wingdings" w:hAnsi="Wingdings" w:hint="default"/>
+      </w:rPr>
+    </w:lvl>
+    <w:lvl w:ilvl="3" w:tplc="04090001" w:tentative="1">
+      <w:start w:val="1"/>
+      <w:numFmt w:val="bullet"/>
+      <w:lvlText w:val=""/>
+      <w:lvlJc w:val="left"/>
+      <w:pPr>
+        <w:ind w:left="2880" w:hanging="360"/>
+      </w:pPr>
+      <w:rPr>
+        <w:rFonts w:ascii="Symbol" w:hAnsi="Symbol" w:hint="default"/>
+      </w:rPr>
+    </w:lvl>
+    <w:lvl w:ilvl="4" w:tplc="04090003" w:tentative="1">
+      <w:start w:val="1"/>
+      <w:numFmt w:val="bullet"/>
+      <w:lvlText w:val="o"/>
+      <w:lvlJc w:val="left"/>
+      <w:pPr>
+        <w:ind w:left="3600" w:hanging="360"/>
+      </w:pPr>
+      <w:rPr>
+        <w:rFonts w:ascii="Courier New" w:hAnsi="Courier New" w:cs="Courier New" w:hint="default"/>
+      </w:rPr>
+    </w:lvl>
+    <w:lvl w:ilvl="5" w:tplc="04090005" w:tentative="1">
+      <w:start w:val="1"/>
+      <w:numFmt w:val="bullet"/>
+      <w:lvlText w:val=""/>
+      <w:lvlJc w:val="left"/>
+      <w:pPr>
+        <w:ind w:left="4320" w:hanging="360"/>
+      </w:pPr>
+      <w:rPr>
+        <w:rFonts w:ascii="Wingdings" w:hAnsi="Wingdings" w:hint="default"/>
+      </w:rPr>
+    </w:lvl>
+    <w:lvl w:ilvl="6" w:tplc="04090001" w:tentative="1">
+      <w:start w:val="1"/>
+      <w:numFmt w:val="bullet"/>
+      <w:lvlText w:val=""/>
+      <w:lvlJc w:val="left"/>
+      <w:pPr>
+        <w:ind w:left="5040" w:hanging="360"/>
+      </w:pPr>
+      <w:rPr>
+        <w:rFonts w:ascii="Symbol" w:hAnsi="Symbol" w:hint="default"/>
+      </w:rPr>
+    </w:lvl>
+    <w:lvl w:ilvl="7" w:tplc="04090003" w:tentative="1">
+      <w:start w:val="1"/>
+      <w:numFmt w:val="bullet"/>
+      <w:lvlText w:val="o"/>
+      <w:lvlJc w:val="left"/>
+      <w:pPr>
+        <w:ind w:left="5760" w:hanging="360"/>
+      </w:pPr>
+      <w:rPr>
+        <w:rFonts w:ascii="Courier New" w:hAnsi="Courier New" w:cs="Courier New" w:hint="default"/>
+      </w:rPr>
+    </w:lvl>
+    <w:lvl w:ilvl="8" w:tplc="04090005" w:tentative="1">
+      <w:start w:val="1"/>
+      <w:numFmt w:val="bullet"/>
+      <w:lvlText w:val=""/>
+      <w:lvlJc w:val="left"/>
+      <w:pPr>
+        <w:ind w:left="6480" w:hanging="360"/>
+      </w:pPr>
+      <w:rPr>
+        <w:rFonts w:ascii="Wingdings" w:hAnsi="Wingdings" w:hint="default"/>
+      </w:rPr>
+    </w:lvl>
+  </w:abstractNum>
+  <w:num w:numId="1" w16cid:durableId="1139876919">
+    <w:abstractNumId w:val="0"/>
+  </w:num>
+  <w:num w:numId="2" w16cid:durableId="622540151">
+    <w:abstractNumId w:val="2"/>
+  </w:num>
+  <w:num w:numId="3" w16cid:durableId="2065525088">
+    <w:abstractNumId w:val="1"/>
+  </w:num>
+</w:numbering>
 </file>
 
 <file path=word/styles.xml><?xml version="1.0" encoding="utf-8"?>
@@ -724,6 +1119,7 @@
   <w:style w:type="character" w:default="1" w:styleId="DefaultParagraphFont">
     <w:name w:val="Default Paragraph Font"/>
     <w:uiPriority w:val="1"/>
+    <w:semiHidden/>
     <w:unhideWhenUsed/>
   </w:style>
   <w:style w:type="table" w:default="1" w:styleId="TableNormal">

</xml_diff>

<commit_message>
attempted changes, then realized they were wrong sorry
</commit_message>
<xml_diff>
--- a/doc/FinalBankProjectReport.docx
+++ b/doc/FinalBankProjectReport.docx
@@ -14,7 +14,10 @@
     </w:p>
     <w:p>
       <w:r>
-        <w:t xml:space="preserve">1. Introduction </w:t>
+        <w:t>1. Introduction</w:t>
+      </w:r>
+      <w:r>
+        <w:t>: This program was created to simulate online banking by Eric Castillo, Nathaniel Parise, and Julianna Williams.</w:t>
       </w:r>
     </w:p>
     <w:p>
@@ -46,6 +49,7 @@
         <w:t xml:space="preserve">Explain the data structures, and programming techniques used. </w:t>
       </w:r>
     </w:p>
+    <w:p/>
     <w:p>
       <w:r>
         <w:t>3. Implementation Details:</w:t>
@@ -136,6 +140,11 @@
     <w:p>
       <w:r>
         <w:t xml:space="preserve">6. References: </w:t>
+      </w:r>
+    </w:p>
+    <w:p>
+      <w:r>
+        <w:t>Textbook</w:t>
       </w:r>
     </w:p>
     <w:p>

</xml_diff>